<commit_message>
Documentation - informations about method
</commit_message>
<xml_diff>
--- a/Dokumentacja.docx
+++ b/Dokumentacja.docx
@@ -51,6 +51,21 @@
           </w:rPr>
           <m:t>Ax=b</m:t>
         </m:r>
+        <m:r>
+          <m:rPr>
+            <m:sty m:val="bi"/>
+          </m:rPr>
+          <w:rPr>
+            <w:rFonts w:ascii="Cambria Math" w:eastAsiaTheme="minorEastAsia" w:hAnsi="Cambria Math"/>
+          </w:rPr>
+          <m:t xml:space="preserve"> </m:t>
+        </m:r>
+        <m:r>
+          <w:rPr>
+            <w:rFonts w:ascii="Cambria Math" w:eastAsiaTheme="minorEastAsia" w:hAnsi="Cambria Math"/>
+          </w:rPr>
+          <m:t>(1)</m:t>
+        </m:r>
       </m:oMath>
       <w:r>
         <w:rPr>
@@ -135,7 +150,1872 @@
         <w:t>Opis metody</w:t>
       </w:r>
     </w:p>
-    <w:p/>
+    <w:p>
+      <w:pPr>
+        <w:tabs>
+          <w:tab w:val="left" w:pos="851"/>
+        </w:tabs>
+        <w:ind w:left="851"/>
+        <w:rPr>
+          <w:rFonts w:eastAsiaTheme="minorEastAsia"/>
+        </w:rPr>
+      </w:pPr>
+      <w:r>
+        <w:t xml:space="preserve">Macierz </w:t>
+      </w:r>
+      <m:oMath>
+        <m:r>
+          <m:rPr>
+            <m:sty m:val="bi"/>
+          </m:rPr>
+          <w:rPr>
+            <w:rFonts w:ascii="Cambria Math" w:hAnsi="Cambria Math"/>
+          </w:rPr>
+          <m:t>A</m:t>
+        </m:r>
+      </m:oMath>
+      <w:r>
+        <w:rPr>
+          <w:rFonts w:eastAsiaTheme="minorEastAsia"/>
+        </w:rPr>
+        <w:t xml:space="preserve"> układu </w:t>
+      </w:r>
+      <m:oMath>
+        <m:d>
+          <m:dPr>
+            <m:ctrlPr>
+              <w:rPr>
+                <w:rFonts w:ascii="Cambria Math" w:eastAsiaTheme="minorEastAsia" w:hAnsi="Cambria Math"/>
+                <w:i/>
+              </w:rPr>
+            </m:ctrlPr>
+          </m:dPr>
+          <m:e>
+            <m:r>
+              <w:rPr>
+                <w:rFonts w:ascii="Cambria Math" w:eastAsiaTheme="minorEastAsia" w:hAnsi="Cambria Math"/>
+              </w:rPr>
+              <m:t>1</m:t>
+            </m:r>
+          </m:e>
+        </m:d>
+      </m:oMath>
+      <w:r>
+        <w:rPr>
+          <w:rFonts w:eastAsiaTheme="minorEastAsia"/>
+        </w:rPr>
+        <w:t xml:space="preserve"> jest przekształcana na sumę trzech macierzy, tj.</w:t>
+      </w:r>
+    </w:p>
+    <w:p>
+      <w:pPr>
+        <w:tabs>
+          <w:tab w:val="left" w:pos="851"/>
+        </w:tabs>
+        <w:ind w:left="851"/>
+        <w:rPr>
+          <w:rFonts w:eastAsiaTheme="minorEastAsia"/>
+          <w:b/>
+        </w:rPr>
+      </w:pPr>
+      <m:oMathPara>
+        <m:oMath>
+          <m:r>
+            <m:rPr>
+              <m:sty m:val="bi"/>
+            </m:rPr>
+            <w:rPr>
+              <w:rFonts w:ascii="Cambria Math" w:hAnsi="Cambria Math"/>
+            </w:rPr>
+            <m:t>A=L+D+U,</m:t>
+          </m:r>
+        </m:oMath>
+      </m:oMathPara>
+    </w:p>
+    <w:p>
+      <w:pPr>
+        <w:tabs>
+          <w:tab w:val="left" w:pos="851"/>
+        </w:tabs>
+        <w:ind w:left="851"/>
+        <w:rPr>
+          <w:rFonts w:eastAsiaTheme="minorEastAsia"/>
+        </w:rPr>
+      </w:pPr>
+      <w:r>
+        <w:rPr>
+          <w:rFonts w:eastAsiaTheme="minorEastAsia"/>
+        </w:rPr>
+        <w:t xml:space="preserve">gdzie </w:t>
+      </w:r>
+      <m:oMath>
+        <m:r>
+          <m:rPr>
+            <m:sty m:val="bi"/>
+          </m:rPr>
+          <w:rPr>
+            <w:rFonts w:ascii="Cambria Math" w:eastAsiaTheme="minorEastAsia" w:hAnsi="Cambria Math"/>
+          </w:rPr>
+          <m:t>L</m:t>
+        </m:r>
+      </m:oMath>
+      <w:r>
+        <w:rPr>
+          <w:rFonts w:eastAsiaTheme="minorEastAsia"/>
+          <w:b/>
+        </w:rPr>
+        <w:t xml:space="preserve"> </w:t>
+      </w:r>
+      <w:r>
+        <w:rPr>
+          <w:rFonts w:eastAsiaTheme="minorEastAsia"/>
+        </w:rPr>
+        <w:t xml:space="preserve">oznacza macierz trójkątną dolną, </w:t>
+      </w:r>
+      <m:oMath>
+        <m:r>
+          <m:rPr>
+            <m:sty m:val="bi"/>
+          </m:rPr>
+          <w:rPr>
+            <w:rFonts w:ascii="Cambria Math" w:eastAsiaTheme="minorEastAsia" w:hAnsi="Cambria Math"/>
+          </w:rPr>
+          <m:t xml:space="preserve">D- </m:t>
+        </m:r>
+      </m:oMath>
+      <w:r>
+        <w:rPr>
+          <w:rFonts w:eastAsiaTheme="minorEastAsia"/>
+        </w:rPr>
+        <w:t xml:space="preserve">macierz diagonalną, a </w:t>
+      </w:r>
+      <m:oMath>
+        <m:r>
+          <m:rPr>
+            <m:sty m:val="bi"/>
+          </m:rPr>
+          <w:rPr>
+            <w:rFonts w:ascii="Cambria Math" w:eastAsiaTheme="minorEastAsia" w:hAnsi="Cambria Math"/>
+          </w:rPr>
+          <m:t>U</m:t>
+        </m:r>
+      </m:oMath>
+      <w:r>
+        <w:rPr>
+          <w:rFonts w:eastAsiaTheme="minorEastAsia"/>
+        </w:rPr>
+        <w:t xml:space="preserve"> oznacza macierz trójkątną górną. Uwzględniając rozkład macierzy </w:t>
+      </w:r>
+      <m:oMath>
+        <m:r>
+          <m:rPr>
+            <m:sty m:val="bi"/>
+          </m:rPr>
+          <w:rPr>
+            <w:rFonts w:ascii="Cambria Math" w:eastAsiaTheme="minorEastAsia" w:hAnsi="Cambria Math"/>
+          </w:rPr>
+          <m:t>A</m:t>
+        </m:r>
+      </m:oMath>
+      <w:r>
+        <w:rPr>
+          <w:rFonts w:eastAsiaTheme="minorEastAsia"/>
+          <w:b/>
+        </w:rPr>
+        <w:t xml:space="preserve">, </w:t>
+      </w:r>
+      <w:r>
+        <w:rPr>
+          <w:rFonts w:eastAsiaTheme="minorEastAsia"/>
+        </w:rPr>
+        <w:t xml:space="preserve">układ równań </w:t>
+      </w:r>
+      <m:oMath>
+        <m:d>
+          <m:dPr>
+            <m:ctrlPr>
+              <w:rPr>
+                <w:rFonts w:ascii="Cambria Math" w:eastAsiaTheme="minorEastAsia" w:hAnsi="Cambria Math"/>
+                <w:i/>
+              </w:rPr>
+            </m:ctrlPr>
+          </m:dPr>
+          <m:e>
+            <m:r>
+              <w:rPr>
+                <w:rFonts w:ascii="Cambria Math" w:eastAsiaTheme="minorEastAsia" w:hAnsi="Cambria Math"/>
+              </w:rPr>
+              <m:t>1</m:t>
+            </m:r>
+          </m:e>
+        </m:d>
+      </m:oMath>
+      <w:r>
+        <w:rPr>
+          <w:rFonts w:eastAsiaTheme="minorEastAsia"/>
+        </w:rPr>
+        <w:t xml:space="preserve"> można zapisać w postaci</w:t>
+      </w:r>
+    </w:p>
+    <w:p>
+      <w:pPr>
+        <w:tabs>
+          <w:tab w:val="left" w:pos="851"/>
+        </w:tabs>
+        <w:spacing w:after="0"/>
+        <w:ind w:left="851"/>
+        <w:rPr>
+          <w:rFonts w:eastAsiaTheme="minorEastAsia"/>
+          <w:b/>
+        </w:rPr>
+      </w:pPr>
+      <m:oMathPara>
+        <m:oMath>
+          <m:d>
+            <m:dPr>
+              <m:ctrlPr>
+                <w:rPr>
+                  <w:rFonts w:ascii="Cambria Math" w:eastAsiaTheme="minorEastAsia" w:hAnsi="Cambria Math"/>
+                  <w:b/>
+                  <w:i/>
+                </w:rPr>
+              </m:ctrlPr>
+            </m:dPr>
+            <m:e>
+              <m:r>
+                <m:rPr>
+                  <m:sty m:val="bi"/>
+                </m:rPr>
+                <w:rPr>
+                  <w:rFonts w:ascii="Cambria Math" w:eastAsiaTheme="minorEastAsia" w:hAnsi="Cambria Math"/>
+                </w:rPr>
+                <m:t>L+D+U</m:t>
+              </m:r>
+            </m:e>
+          </m:d>
+          <m:r>
+            <m:rPr>
+              <m:sty m:val="bi"/>
+            </m:rPr>
+            <w:rPr>
+              <w:rFonts w:ascii="Cambria Math" w:eastAsiaTheme="minorEastAsia" w:hAnsi="Cambria Math"/>
+            </w:rPr>
+            <m:t>x=b,</m:t>
+          </m:r>
+        </m:oMath>
+      </m:oMathPara>
+    </w:p>
+    <w:p>
+      <w:pPr>
+        <w:tabs>
+          <w:tab w:val="left" w:pos="851"/>
+        </w:tabs>
+        <w:spacing w:after="0"/>
+        <w:ind w:left="851"/>
+        <w:rPr>
+          <w:rFonts w:eastAsiaTheme="minorEastAsia"/>
+        </w:rPr>
+      </w:pPr>
+      <w:r>
+        <w:rPr>
+          <w:rFonts w:eastAsiaTheme="minorEastAsia"/>
+        </w:rPr>
+        <w:t>tj.</w:t>
+      </w:r>
+    </w:p>
+    <w:p>
+      <w:pPr>
+        <w:tabs>
+          <w:tab w:val="left" w:pos="851"/>
+        </w:tabs>
+        <w:ind w:left="851"/>
+        <w:rPr>
+          <w:rFonts w:eastAsiaTheme="minorEastAsia"/>
+          <w:b/>
+        </w:rPr>
+      </w:pPr>
+      <m:oMathPara>
+        <m:oMath>
+          <m:r>
+            <m:rPr>
+              <m:sty m:val="bi"/>
+            </m:rPr>
+            <w:rPr>
+              <w:rFonts w:ascii="Cambria Math" w:eastAsiaTheme="minorEastAsia" w:hAnsi="Cambria Math"/>
+            </w:rPr>
+            <m:t>Dx= -</m:t>
+          </m:r>
+          <m:d>
+            <m:dPr>
+              <m:ctrlPr>
+                <w:rPr>
+                  <w:rFonts w:ascii="Cambria Math" w:eastAsiaTheme="minorEastAsia" w:hAnsi="Cambria Math"/>
+                  <w:b/>
+                  <w:i/>
+                </w:rPr>
+              </m:ctrlPr>
+            </m:dPr>
+            <m:e>
+              <m:r>
+                <m:rPr>
+                  <m:sty m:val="bi"/>
+                </m:rPr>
+                <w:rPr>
+                  <w:rFonts w:ascii="Cambria Math" w:eastAsiaTheme="minorEastAsia" w:hAnsi="Cambria Math"/>
+                </w:rPr>
+                <m:t>L+U</m:t>
+              </m:r>
+            </m:e>
+          </m:d>
+          <m:r>
+            <m:rPr>
+              <m:sty m:val="bi"/>
+            </m:rPr>
+            <w:rPr>
+              <w:rFonts w:ascii="Cambria Math" w:eastAsiaTheme="minorEastAsia" w:hAnsi="Cambria Math"/>
+            </w:rPr>
+            <m:t>x+b,</m:t>
+          </m:r>
+        </m:oMath>
+      </m:oMathPara>
+    </w:p>
+    <w:p>
+      <w:pPr>
+        <w:tabs>
+          <w:tab w:val="left" w:pos="851"/>
+        </w:tabs>
+        <w:ind w:left="851"/>
+        <w:rPr>
+          <w:rFonts w:eastAsiaTheme="minorEastAsia"/>
+        </w:rPr>
+      </w:pPr>
+      <w:r>
+        <w:rPr>
+          <w:rFonts w:eastAsiaTheme="minorEastAsia"/>
+        </w:rPr>
+        <w:t>z czego wynika następujący proces iteracyjny:</w:t>
+      </w:r>
+    </w:p>
+    <w:p>
+      <w:pPr>
+        <w:tabs>
+          <w:tab w:val="left" w:pos="851"/>
+        </w:tabs>
+        <w:spacing w:after="0"/>
+        <w:ind w:left="851"/>
+        <w:rPr>
+          <w:rFonts w:eastAsiaTheme="minorEastAsia"/>
+          <w:b/>
+        </w:rPr>
+      </w:pPr>
+      <m:oMathPara>
+        <m:oMath>
+          <m:r>
+            <m:rPr>
+              <m:sty m:val="bi"/>
+            </m:rPr>
+            <w:rPr>
+              <w:rFonts w:ascii="Cambria Math" w:eastAsiaTheme="minorEastAsia" w:hAnsi="Cambria Math"/>
+            </w:rPr>
+            <m:t>D</m:t>
+          </m:r>
+          <m:sSup>
+            <m:sSupPr>
+              <m:ctrlPr>
+                <w:rPr>
+                  <w:rFonts w:ascii="Cambria Math" w:eastAsiaTheme="minorEastAsia" w:hAnsi="Cambria Math"/>
+                  <w:b/>
+                  <w:i/>
+                </w:rPr>
+              </m:ctrlPr>
+            </m:sSupPr>
+            <m:e>
+              <m:r>
+                <m:rPr>
+                  <m:sty m:val="bi"/>
+                </m:rPr>
+                <w:rPr>
+                  <w:rFonts w:ascii="Cambria Math" w:eastAsiaTheme="minorEastAsia" w:hAnsi="Cambria Math"/>
+                </w:rPr>
+                <m:t>x</m:t>
+              </m:r>
+            </m:e>
+            <m:sup>
+              <m:r>
+                <m:rPr>
+                  <m:sty m:val="bi"/>
+                </m:rPr>
+                <w:rPr>
+                  <w:rFonts w:ascii="Cambria Math" w:eastAsiaTheme="minorEastAsia" w:hAnsi="Cambria Math"/>
+                </w:rPr>
+                <m:t>k+1</m:t>
+              </m:r>
+            </m:sup>
+          </m:sSup>
+          <m:r>
+            <m:rPr>
+              <m:sty m:val="bi"/>
+            </m:rPr>
+            <w:rPr>
+              <w:rFonts w:ascii="Cambria Math" w:eastAsiaTheme="minorEastAsia" w:hAnsi="Cambria Math"/>
+            </w:rPr>
+            <m:t>= -</m:t>
+          </m:r>
+          <m:d>
+            <m:dPr>
+              <m:ctrlPr>
+                <w:rPr>
+                  <w:rFonts w:ascii="Cambria Math" w:eastAsiaTheme="minorEastAsia" w:hAnsi="Cambria Math"/>
+                  <w:b/>
+                  <w:i/>
+                </w:rPr>
+              </m:ctrlPr>
+            </m:dPr>
+            <m:e>
+              <m:r>
+                <m:rPr>
+                  <m:sty m:val="bi"/>
+                </m:rPr>
+                <w:rPr>
+                  <w:rFonts w:ascii="Cambria Math" w:eastAsiaTheme="minorEastAsia" w:hAnsi="Cambria Math"/>
+                </w:rPr>
+                <m:t>L+U</m:t>
+              </m:r>
+            </m:e>
+          </m:d>
+          <m:sSup>
+            <m:sSupPr>
+              <m:ctrlPr>
+                <w:rPr>
+                  <w:rFonts w:ascii="Cambria Math" w:eastAsiaTheme="minorEastAsia" w:hAnsi="Cambria Math"/>
+                  <w:b/>
+                  <w:i/>
+                </w:rPr>
+              </m:ctrlPr>
+            </m:sSupPr>
+            <m:e>
+              <m:r>
+                <m:rPr>
+                  <m:sty m:val="bi"/>
+                </m:rPr>
+                <w:rPr>
+                  <w:rFonts w:ascii="Cambria Math" w:eastAsiaTheme="minorEastAsia" w:hAnsi="Cambria Math"/>
+                </w:rPr>
+                <m:t>x</m:t>
+              </m:r>
+            </m:e>
+            <m:sup>
+              <m:r>
+                <m:rPr>
+                  <m:sty m:val="bi"/>
+                </m:rPr>
+                <w:rPr>
+                  <w:rFonts w:ascii="Cambria Math" w:eastAsiaTheme="minorEastAsia" w:hAnsi="Cambria Math"/>
+                </w:rPr>
+                <m:t>k</m:t>
+              </m:r>
+            </m:sup>
+          </m:sSup>
+          <m:r>
+            <m:rPr>
+              <m:sty m:val="bi"/>
+            </m:rPr>
+            <w:rPr>
+              <w:rFonts w:ascii="Cambria Math" w:eastAsiaTheme="minorEastAsia" w:hAnsi="Cambria Math"/>
+            </w:rPr>
+            <m:t>+b</m:t>
+          </m:r>
+          <m:r>
+            <m:rPr>
+              <m:sty m:val="bi"/>
+            </m:rPr>
+            <w:rPr>
+              <w:rFonts w:ascii="Cambria Math" w:eastAsiaTheme="minorEastAsia" w:hAnsi="Cambria Math"/>
+            </w:rPr>
+            <m:t>,</m:t>
+          </m:r>
+        </m:oMath>
+      </m:oMathPara>
+    </w:p>
+    <w:p>
+      <w:pPr>
+        <w:tabs>
+          <w:tab w:val="left" w:pos="851"/>
+        </w:tabs>
+        <w:spacing w:after="0"/>
+        <w:ind w:left="851"/>
+        <w:rPr>
+          <w:rFonts w:eastAsiaTheme="minorEastAsia"/>
+        </w:rPr>
+      </w:pPr>
+      <w:r>
+        <w:rPr>
+          <w:rFonts w:eastAsiaTheme="minorEastAsia"/>
+        </w:rPr>
+        <w:t>tj.</w:t>
+      </w:r>
+    </w:p>
+    <w:p>
+      <w:pPr>
+        <w:tabs>
+          <w:tab w:val="left" w:pos="851"/>
+        </w:tabs>
+        <w:ind w:left="851"/>
+        <w:rPr>
+          <w:rFonts w:eastAsiaTheme="minorEastAsia"/>
+        </w:rPr>
+      </w:pPr>
+      <m:oMathPara>
+        <m:oMath>
+          <m:sSup>
+            <m:sSupPr>
+              <m:ctrlPr>
+                <w:rPr>
+                  <w:rFonts w:ascii="Cambria Math" w:eastAsiaTheme="minorEastAsia" w:hAnsi="Cambria Math"/>
+                  <w:b/>
+                  <w:i/>
+                </w:rPr>
+              </m:ctrlPr>
+            </m:sSupPr>
+            <m:e>
+              <m:r>
+                <m:rPr>
+                  <m:sty m:val="bi"/>
+                </m:rPr>
+                <w:rPr>
+                  <w:rFonts w:ascii="Cambria Math" w:eastAsiaTheme="minorEastAsia" w:hAnsi="Cambria Math"/>
+                </w:rPr>
+                <m:t>x</m:t>
+              </m:r>
+            </m:e>
+            <m:sup>
+              <m:r>
+                <m:rPr>
+                  <m:sty m:val="bi"/>
+                </m:rPr>
+                <w:rPr>
+                  <w:rFonts w:ascii="Cambria Math" w:eastAsiaTheme="minorEastAsia" w:hAnsi="Cambria Math"/>
+                </w:rPr>
+                <m:t>k+1</m:t>
+              </m:r>
+            </m:sup>
+          </m:sSup>
+          <m:r>
+            <m:rPr>
+              <m:sty m:val="bi"/>
+            </m:rPr>
+            <w:rPr>
+              <w:rFonts w:ascii="Cambria Math" w:eastAsiaTheme="minorEastAsia" w:hAnsi="Cambria Math"/>
+            </w:rPr>
+            <m:t>=-</m:t>
+          </m:r>
+          <m:sSup>
+            <m:sSupPr>
+              <m:ctrlPr>
+                <w:rPr>
+                  <w:rFonts w:ascii="Cambria Math" w:eastAsiaTheme="minorEastAsia" w:hAnsi="Cambria Math"/>
+                  <w:b/>
+                  <w:i/>
+                </w:rPr>
+              </m:ctrlPr>
+            </m:sSupPr>
+            <m:e>
+              <m:r>
+                <m:rPr>
+                  <m:sty m:val="bi"/>
+                </m:rPr>
+                <w:rPr>
+                  <w:rFonts w:ascii="Cambria Math" w:eastAsiaTheme="minorEastAsia" w:hAnsi="Cambria Math"/>
+                </w:rPr>
+                <m:t>D</m:t>
+              </m:r>
+            </m:e>
+            <m:sup>
+              <m:r>
+                <m:rPr>
+                  <m:sty m:val="bi"/>
+                </m:rPr>
+                <w:rPr>
+                  <w:rFonts w:ascii="Cambria Math" w:eastAsiaTheme="minorEastAsia" w:hAnsi="Cambria Math"/>
+                </w:rPr>
+                <m:t>-1</m:t>
+              </m:r>
+            </m:sup>
+          </m:sSup>
+          <m:d>
+            <m:dPr>
+              <m:ctrlPr>
+                <w:rPr>
+                  <w:rFonts w:ascii="Cambria Math" w:eastAsiaTheme="minorEastAsia" w:hAnsi="Cambria Math"/>
+                  <w:b/>
+                  <w:i/>
+                </w:rPr>
+              </m:ctrlPr>
+            </m:dPr>
+            <m:e>
+              <m:r>
+                <m:rPr>
+                  <m:sty m:val="bi"/>
+                </m:rPr>
+                <w:rPr>
+                  <w:rFonts w:ascii="Cambria Math" w:eastAsiaTheme="minorEastAsia" w:hAnsi="Cambria Math"/>
+                </w:rPr>
+                <m:t>L+U</m:t>
+              </m:r>
+            </m:e>
+          </m:d>
+          <m:sSup>
+            <m:sSupPr>
+              <m:ctrlPr>
+                <w:rPr>
+                  <w:rFonts w:ascii="Cambria Math" w:eastAsiaTheme="minorEastAsia" w:hAnsi="Cambria Math"/>
+                  <w:b/>
+                  <w:i/>
+                </w:rPr>
+              </m:ctrlPr>
+            </m:sSupPr>
+            <m:e>
+              <m:r>
+                <m:rPr>
+                  <m:sty m:val="bi"/>
+                </m:rPr>
+                <w:rPr>
+                  <w:rFonts w:ascii="Cambria Math" w:eastAsiaTheme="minorEastAsia" w:hAnsi="Cambria Math"/>
+                </w:rPr>
+                <m:t>x</m:t>
+              </m:r>
+            </m:e>
+            <m:sup>
+              <m:r>
+                <m:rPr>
+                  <m:sty m:val="bi"/>
+                </m:rPr>
+                <w:rPr>
+                  <w:rFonts w:ascii="Cambria Math" w:eastAsiaTheme="minorEastAsia" w:hAnsi="Cambria Math"/>
+                </w:rPr>
+                <m:t>k</m:t>
+              </m:r>
+            </m:sup>
+          </m:sSup>
+          <m:r>
+            <m:rPr>
+              <m:sty m:val="bi"/>
+            </m:rPr>
+            <w:rPr>
+              <w:rFonts w:ascii="Cambria Math" w:eastAsiaTheme="minorEastAsia" w:hAnsi="Cambria Math"/>
+            </w:rPr>
+            <m:t>+</m:t>
+          </m:r>
+          <m:sSup>
+            <m:sSupPr>
+              <m:ctrlPr>
+                <w:rPr>
+                  <w:rFonts w:ascii="Cambria Math" w:eastAsiaTheme="minorEastAsia" w:hAnsi="Cambria Math"/>
+                  <w:b/>
+                  <w:i/>
+                </w:rPr>
+              </m:ctrlPr>
+            </m:sSupPr>
+            <m:e>
+              <m:r>
+                <m:rPr>
+                  <m:sty m:val="bi"/>
+                </m:rPr>
+                <w:rPr>
+                  <w:rFonts w:ascii="Cambria Math" w:eastAsiaTheme="minorEastAsia" w:hAnsi="Cambria Math"/>
+                </w:rPr>
+                <m:t>D</m:t>
+              </m:r>
+            </m:e>
+            <m:sup>
+              <m:r>
+                <m:rPr>
+                  <m:sty m:val="bi"/>
+                </m:rPr>
+                <w:rPr>
+                  <w:rFonts w:ascii="Cambria Math" w:eastAsiaTheme="minorEastAsia" w:hAnsi="Cambria Math"/>
+                </w:rPr>
+                <m:t>-1</m:t>
+              </m:r>
+            </m:sup>
+          </m:sSup>
+          <m:r>
+            <m:rPr>
+              <m:sty m:val="bi"/>
+            </m:rPr>
+            <w:rPr>
+              <w:rFonts w:ascii="Cambria Math" w:eastAsiaTheme="minorEastAsia" w:hAnsi="Cambria Math"/>
+            </w:rPr>
+            <m:t>b.</m:t>
+          </m:r>
+          <m:r>
+            <m:rPr>
+              <m:sty m:val="bi"/>
+            </m:rPr>
+            <w:rPr>
+              <w:rFonts w:ascii="Cambria Math" w:eastAsiaTheme="minorEastAsia" w:hAnsi="Cambria Math"/>
+            </w:rPr>
+            <m:t xml:space="preserve"> </m:t>
+          </m:r>
+          <m:r>
+            <w:rPr>
+              <w:rFonts w:ascii="Cambria Math" w:eastAsiaTheme="minorEastAsia" w:hAnsi="Cambria Math"/>
+            </w:rPr>
+            <m:t>(2)</m:t>
+          </m:r>
+        </m:oMath>
+      </m:oMathPara>
+    </w:p>
+    <w:p>
+      <w:pPr>
+        <w:tabs>
+          <w:tab w:val="left" w:pos="851"/>
+        </w:tabs>
+        <w:ind w:left="851"/>
+        <w:rPr>
+          <w:rFonts w:eastAsiaTheme="minorEastAsia"/>
+        </w:rPr>
+      </w:pPr>
+      <w:r>
+        <w:rPr>
+          <w:rFonts w:eastAsiaTheme="minorEastAsia"/>
+        </w:rPr>
+        <w:t xml:space="preserve">Jeżeli promień spektralny macierzy </w:t>
+      </w:r>
+      <m:oMath>
+        <m:r>
+          <m:rPr>
+            <m:sty m:val="bi"/>
+          </m:rPr>
+          <w:rPr>
+            <w:rFonts w:ascii="Cambria Math" w:eastAsiaTheme="minorEastAsia" w:hAnsi="Cambria Math"/>
+          </w:rPr>
+          <m:t>-</m:t>
+        </m:r>
+        <m:sSup>
+          <m:sSupPr>
+            <m:ctrlPr>
+              <w:rPr>
+                <w:rFonts w:ascii="Cambria Math" w:eastAsiaTheme="minorEastAsia" w:hAnsi="Cambria Math"/>
+                <w:b/>
+                <w:i/>
+              </w:rPr>
+            </m:ctrlPr>
+          </m:sSupPr>
+          <m:e>
+            <m:r>
+              <m:rPr>
+                <m:sty m:val="bi"/>
+              </m:rPr>
+              <w:rPr>
+                <w:rFonts w:ascii="Cambria Math" w:eastAsiaTheme="minorEastAsia" w:hAnsi="Cambria Math"/>
+              </w:rPr>
+              <m:t>D</m:t>
+            </m:r>
+          </m:e>
+          <m:sup>
+            <m:r>
+              <m:rPr>
+                <m:sty m:val="bi"/>
+              </m:rPr>
+              <w:rPr>
+                <w:rFonts w:ascii="Cambria Math" w:eastAsiaTheme="minorEastAsia" w:hAnsi="Cambria Math"/>
+              </w:rPr>
+              <m:t>-1</m:t>
+            </m:r>
+          </m:sup>
+        </m:sSup>
+        <m:r>
+          <m:rPr>
+            <m:sty m:val="bi"/>
+          </m:rPr>
+          <w:rPr>
+            <w:rFonts w:ascii="Cambria Math" w:eastAsiaTheme="minorEastAsia" w:hAnsi="Cambria Math"/>
+          </w:rPr>
+          <m:t>(L+U)</m:t>
+        </m:r>
+      </m:oMath>
+      <w:r>
+        <w:rPr>
+          <w:rFonts w:eastAsiaTheme="minorEastAsia"/>
+          <w:b/>
+        </w:rPr>
+        <w:t xml:space="preserve"> </w:t>
+      </w:r>
+      <w:r>
+        <w:rPr>
+          <w:rFonts w:eastAsiaTheme="minorEastAsia"/>
+        </w:rPr>
+        <w:t xml:space="preserve">jest mniejszy od </w:t>
+      </w:r>
+      <m:oMath>
+        <m:r>
+          <w:rPr>
+            <w:rFonts w:ascii="Cambria Math" w:eastAsiaTheme="minorEastAsia" w:hAnsi="Cambria Math"/>
+          </w:rPr>
+          <m:t>1,</m:t>
+        </m:r>
+      </m:oMath>
+      <w:r>
+        <w:rPr>
+          <w:rFonts w:eastAsiaTheme="minorEastAsia"/>
+        </w:rPr>
+        <w:t xml:space="preserve"> to proces iteracyjny </w:t>
+      </w:r>
+      <m:oMath>
+        <m:d>
+          <m:dPr>
+            <m:ctrlPr>
+              <w:rPr>
+                <w:rFonts w:ascii="Cambria Math" w:eastAsiaTheme="minorEastAsia" w:hAnsi="Cambria Math"/>
+                <w:i/>
+              </w:rPr>
+            </m:ctrlPr>
+          </m:dPr>
+          <m:e>
+            <m:r>
+              <w:rPr>
+                <w:rFonts w:ascii="Cambria Math" w:eastAsiaTheme="minorEastAsia" w:hAnsi="Cambria Math"/>
+              </w:rPr>
+              <m:t>2</m:t>
+            </m:r>
+          </m:e>
+        </m:d>
+      </m:oMath>
+      <w:r>
+        <w:rPr>
+          <w:rFonts w:eastAsiaTheme="minorEastAsia"/>
+        </w:rPr>
+        <w:t xml:space="preserve"> jest zbieżny. Z zależności </w:t>
+      </w:r>
+      <m:oMath>
+        <m:d>
+          <m:dPr>
+            <m:ctrlPr>
+              <w:rPr>
+                <w:rFonts w:ascii="Cambria Math" w:eastAsiaTheme="minorEastAsia" w:hAnsi="Cambria Math"/>
+                <w:i/>
+              </w:rPr>
+            </m:ctrlPr>
+          </m:dPr>
+          <m:e>
+            <m:r>
+              <w:rPr>
+                <w:rFonts w:ascii="Cambria Math" w:eastAsiaTheme="minorEastAsia" w:hAnsi="Cambria Math"/>
+              </w:rPr>
+              <m:t>2</m:t>
+            </m:r>
+          </m:e>
+        </m:d>
+      </m:oMath>
+      <w:r>
+        <w:rPr>
+          <w:rFonts w:eastAsiaTheme="minorEastAsia"/>
+        </w:rPr>
+        <w:t xml:space="preserve"> wynika, że </w:t>
+      </w:r>
+      <m:oMath>
+        <m:d>
+          <m:dPr>
+            <m:ctrlPr>
+              <w:rPr>
+                <w:rFonts w:ascii="Cambria Math" w:eastAsiaTheme="minorEastAsia" w:hAnsi="Cambria Math"/>
+                <w:i/>
+              </w:rPr>
+            </m:ctrlPr>
+          </m:dPr>
+          <m:e>
+            <m:r>
+              <w:rPr>
+                <w:rFonts w:ascii="Cambria Math" w:eastAsiaTheme="minorEastAsia" w:hAnsi="Cambria Math"/>
+              </w:rPr>
+              <m:t>k+1</m:t>
+            </m:r>
+          </m:e>
+        </m:d>
+      </m:oMath>
+      <w:r>
+        <w:rPr>
+          <w:rFonts w:eastAsiaTheme="minorEastAsia"/>
+        </w:rPr>
+        <w:t xml:space="preserve"> przybliżenie </w:t>
+      </w:r>
+      <m:oMath>
+        <m:r>
+          <w:rPr>
+            <w:rFonts w:ascii="Cambria Math" w:eastAsiaTheme="minorEastAsia" w:hAnsi="Cambria Math"/>
+          </w:rPr>
+          <m:t>i-tej</m:t>
+        </m:r>
+      </m:oMath>
+      <w:r>
+        <w:rPr>
+          <w:rFonts w:eastAsiaTheme="minorEastAsia"/>
+        </w:rPr>
+        <w:t xml:space="preserve"> składowej rozwiązania jest określone wzorem</w:t>
+      </w:r>
+    </w:p>
+    <w:p>
+      <w:pPr>
+        <w:tabs>
+          <w:tab w:val="left" w:pos="851"/>
+        </w:tabs>
+        <w:ind w:left="851"/>
+        <w:rPr>
+          <w:rFonts w:eastAsiaTheme="minorEastAsia"/>
+        </w:rPr>
+      </w:pPr>
+      <m:oMathPara>
+        <m:oMath>
+          <m:sSubSup>
+            <m:sSubSupPr>
+              <m:ctrlPr>
+                <w:rPr>
+                  <w:rFonts w:ascii="Cambria Math" w:eastAsiaTheme="minorEastAsia" w:hAnsi="Cambria Math"/>
+                  <w:b/>
+                  <w:i/>
+                </w:rPr>
+              </m:ctrlPr>
+            </m:sSubSupPr>
+            <m:e>
+              <m:r>
+                <m:rPr>
+                  <m:sty m:val="bi"/>
+                </m:rPr>
+                <w:rPr>
+                  <w:rFonts w:ascii="Cambria Math" w:eastAsiaTheme="minorEastAsia" w:hAnsi="Cambria Math"/>
+                </w:rPr>
+                <m:t>x</m:t>
+              </m:r>
+            </m:e>
+            <m:sub>
+              <m:r>
+                <m:rPr>
+                  <m:sty m:val="bi"/>
+                </m:rPr>
+                <w:rPr>
+                  <w:rFonts w:ascii="Cambria Math" w:eastAsiaTheme="minorEastAsia" w:hAnsi="Cambria Math"/>
+                </w:rPr>
+                <m:t>i</m:t>
+              </m:r>
+            </m:sub>
+            <m:sup>
+              <m:r>
+                <m:rPr>
+                  <m:sty m:val="bi"/>
+                </m:rPr>
+                <w:rPr>
+                  <w:rFonts w:ascii="Cambria Math" w:eastAsiaTheme="minorEastAsia" w:hAnsi="Cambria Math"/>
+                </w:rPr>
+                <m:t>k+1</m:t>
+              </m:r>
+            </m:sup>
+          </m:sSubSup>
+          <m:r>
+            <m:rPr>
+              <m:sty m:val="bi"/>
+            </m:rPr>
+            <w:rPr>
+              <w:rFonts w:ascii="Cambria Math" w:eastAsiaTheme="minorEastAsia" w:hAnsi="Cambria Math"/>
+            </w:rPr>
+            <m:t>=</m:t>
+          </m:r>
+          <m:f>
+            <m:fPr>
+              <m:ctrlPr>
+                <w:rPr>
+                  <w:rFonts w:ascii="Cambria Math" w:eastAsiaTheme="minorEastAsia" w:hAnsi="Cambria Math"/>
+                  <w:b/>
+                  <w:i/>
+                </w:rPr>
+              </m:ctrlPr>
+            </m:fPr>
+            <m:num>
+              <m:r>
+                <m:rPr>
+                  <m:sty m:val="bi"/>
+                </m:rPr>
+                <w:rPr>
+                  <w:rFonts w:ascii="Cambria Math" w:eastAsiaTheme="minorEastAsia" w:hAnsi="Cambria Math"/>
+                </w:rPr>
+                <m:t xml:space="preserve">- </m:t>
+              </m:r>
+              <m:nary>
+                <m:naryPr>
+                  <m:chr m:val="∑"/>
+                  <m:limLoc m:val="undOvr"/>
+                  <m:ctrlPr>
+                    <w:rPr>
+                      <w:rFonts w:ascii="Cambria Math" w:eastAsiaTheme="minorEastAsia" w:hAnsi="Cambria Math"/>
+                      <w:b/>
+                      <w:i/>
+                    </w:rPr>
+                  </m:ctrlPr>
+                </m:naryPr>
+                <m:sub>
+                  <m:r>
+                    <m:rPr>
+                      <m:sty m:val="bi"/>
+                    </m:rPr>
+                    <w:rPr>
+                      <w:rFonts w:ascii="Cambria Math" w:eastAsiaTheme="minorEastAsia" w:hAnsi="Cambria Math"/>
+                    </w:rPr>
+                    <m:t>j=1,   j≠i</m:t>
+                  </m:r>
+                </m:sub>
+                <m:sup>
+                  <m:r>
+                    <m:rPr>
+                      <m:sty m:val="bi"/>
+                    </m:rPr>
+                    <w:rPr>
+                      <w:rFonts w:ascii="Cambria Math" w:eastAsiaTheme="minorEastAsia" w:hAnsi="Cambria Math"/>
+                    </w:rPr>
+                    <m:t>n</m:t>
+                  </m:r>
+                </m:sup>
+                <m:e>
+                  <m:sSub>
+                    <m:sSubPr>
+                      <m:ctrlPr>
+                        <w:rPr>
+                          <w:rFonts w:ascii="Cambria Math" w:eastAsiaTheme="minorEastAsia" w:hAnsi="Cambria Math"/>
+                          <w:b/>
+                          <w:i/>
+                        </w:rPr>
+                      </m:ctrlPr>
+                    </m:sSubPr>
+                    <m:e>
+                      <m:r>
+                        <m:rPr>
+                          <m:sty m:val="bi"/>
+                        </m:rPr>
+                        <w:rPr>
+                          <w:rFonts w:ascii="Cambria Math" w:eastAsiaTheme="minorEastAsia" w:hAnsi="Cambria Math"/>
+                        </w:rPr>
+                        <m:t>a</m:t>
+                      </m:r>
+                    </m:e>
+                    <m:sub>
+                      <m:r>
+                        <m:rPr>
+                          <m:sty m:val="bi"/>
+                        </m:rPr>
+                        <w:rPr>
+                          <w:rFonts w:ascii="Cambria Math" w:eastAsiaTheme="minorEastAsia" w:hAnsi="Cambria Math"/>
+                        </w:rPr>
+                        <m:t>ij</m:t>
+                      </m:r>
+                    </m:sub>
+                  </m:sSub>
+                  <m:sSubSup>
+                    <m:sSubSupPr>
+                      <m:ctrlPr>
+                        <w:rPr>
+                          <w:rFonts w:ascii="Cambria Math" w:eastAsiaTheme="minorEastAsia" w:hAnsi="Cambria Math"/>
+                          <w:b/>
+                          <w:i/>
+                        </w:rPr>
+                      </m:ctrlPr>
+                    </m:sSubSupPr>
+                    <m:e>
+                      <m:r>
+                        <m:rPr>
+                          <m:sty m:val="bi"/>
+                        </m:rPr>
+                        <w:rPr>
+                          <w:rFonts w:ascii="Cambria Math" w:eastAsiaTheme="minorEastAsia" w:hAnsi="Cambria Math"/>
+                        </w:rPr>
+                        <m:t>x</m:t>
+                      </m:r>
+                    </m:e>
+                    <m:sub>
+                      <m:r>
+                        <m:rPr>
+                          <m:sty m:val="bi"/>
+                        </m:rPr>
+                        <w:rPr>
+                          <w:rFonts w:ascii="Cambria Math" w:eastAsiaTheme="minorEastAsia" w:hAnsi="Cambria Math"/>
+                        </w:rPr>
+                        <m:t>j</m:t>
+                      </m:r>
+                    </m:sub>
+                    <m:sup>
+                      <m:r>
+                        <m:rPr>
+                          <m:sty m:val="bi"/>
+                        </m:rPr>
+                        <w:rPr>
+                          <w:rFonts w:ascii="Cambria Math" w:eastAsiaTheme="minorEastAsia" w:hAnsi="Cambria Math"/>
+                        </w:rPr>
+                        <m:t>k</m:t>
+                      </m:r>
+                    </m:sup>
+                  </m:sSubSup>
+                  <m:r>
+                    <m:rPr>
+                      <m:sty m:val="bi"/>
+                    </m:rPr>
+                    <w:rPr>
+                      <w:rFonts w:ascii="Cambria Math" w:eastAsiaTheme="minorEastAsia" w:hAnsi="Cambria Math"/>
+                    </w:rPr>
+                    <m:t>+</m:t>
+                  </m:r>
+                  <m:sSub>
+                    <m:sSubPr>
+                      <m:ctrlPr>
+                        <w:rPr>
+                          <w:rFonts w:ascii="Cambria Math" w:eastAsiaTheme="minorEastAsia" w:hAnsi="Cambria Math"/>
+                          <w:b/>
+                          <w:i/>
+                        </w:rPr>
+                      </m:ctrlPr>
+                    </m:sSubPr>
+                    <m:e>
+                      <m:r>
+                        <m:rPr>
+                          <m:sty m:val="bi"/>
+                        </m:rPr>
+                        <w:rPr>
+                          <w:rFonts w:ascii="Cambria Math" w:eastAsiaTheme="minorEastAsia" w:hAnsi="Cambria Math"/>
+                        </w:rPr>
+                        <m:t>b</m:t>
+                      </m:r>
+                    </m:e>
+                    <m:sub>
+                      <m:r>
+                        <m:rPr>
+                          <m:sty m:val="bi"/>
+                        </m:rPr>
+                        <w:rPr>
+                          <w:rFonts w:ascii="Cambria Math" w:eastAsiaTheme="minorEastAsia" w:hAnsi="Cambria Math"/>
+                        </w:rPr>
+                        <m:t>i</m:t>
+                      </m:r>
+                    </m:sub>
+                  </m:sSub>
+                </m:e>
+              </m:nary>
+            </m:num>
+            <m:den>
+              <m:sSub>
+                <m:sSubPr>
+                  <m:ctrlPr>
+                    <w:rPr>
+                      <w:rFonts w:ascii="Cambria Math" w:eastAsiaTheme="minorEastAsia" w:hAnsi="Cambria Math"/>
+                      <w:b/>
+                      <w:i/>
+                    </w:rPr>
+                  </m:ctrlPr>
+                </m:sSubPr>
+                <m:e>
+                  <m:r>
+                    <m:rPr>
+                      <m:sty m:val="bi"/>
+                    </m:rPr>
+                    <w:rPr>
+                      <w:rFonts w:ascii="Cambria Math" w:eastAsiaTheme="minorEastAsia" w:hAnsi="Cambria Math"/>
+                    </w:rPr>
+                    <m:t>a</m:t>
+                  </m:r>
+                </m:e>
+                <m:sub>
+                  <m:r>
+                    <m:rPr>
+                      <m:sty m:val="bi"/>
+                    </m:rPr>
+                    <w:rPr>
+                      <w:rFonts w:ascii="Cambria Math" w:eastAsiaTheme="minorEastAsia" w:hAnsi="Cambria Math"/>
+                    </w:rPr>
+                    <m:t>ii</m:t>
+                  </m:r>
+                </m:sub>
+              </m:sSub>
+            </m:den>
+          </m:f>
+          <m:r>
+            <w:rPr>
+              <w:rFonts w:ascii="Cambria Math" w:eastAsiaTheme="minorEastAsia" w:hAnsi="Cambria Math"/>
+            </w:rPr>
+            <m:t>, i=1, 2, …, n, (3)</m:t>
+          </m:r>
+        </m:oMath>
+      </m:oMathPara>
+    </w:p>
+    <w:p>
+      <w:pPr>
+        <w:tabs>
+          <w:tab w:val="left" w:pos="851"/>
+        </w:tabs>
+        <w:ind w:left="851"/>
+        <w:rPr>
+          <w:rFonts w:eastAsiaTheme="minorEastAsia"/>
+        </w:rPr>
+      </w:pPr>
+      <w:r>
+        <w:rPr>
+          <w:rFonts w:eastAsiaTheme="minorEastAsia"/>
+        </w:rPr>
+        <w:t xml:space="preserve">przy czym </w:t>
+      </w:r>
+      <m:oMath>
+        <m:sSub>
+          <m:sSubPr>
+            <m:ctrlPr>
+              <w:rPr>
+                <w:rFonts w:ascii="Cambria Math" w:eastAsiaTheme="minorEastAsia" w:hAnsi="Cambria Math"/>
+                <w:i/>
+              </w:rPr>
+            </m:ctrlPr>
+          </m:sSubPr>
+          <m:e>
+            <m:r>
+              <w:rPr>
+                <w:rFonts w:ascii="Cambria Math" w:eastAsiaTheme="minorEastAsia" w:hAnsi="Cambria Math"/>
+              </w:rPr>
+              <m:t>a</m:t>
+            </m:r>
+          </m:e>
+          <m:sub>
+            <m:r>
+              <w:rPr>
+                <w:rFonts w:ascii="Cambria Math" w:eastAsiaTheme="minorEastAsia" w:hAnsi="Cambria Math"/>
+              </w:rPr>
+              <m:t>ii</m:t>
+            </m:r>
+          </m:sub>
+        </m:sSub>
+        <m:r>
+          <w:rPr>
+            <w:rFonts w:ascii="Cambria Math" w:eastAsiaTheme="minorEastAsia" w:hAnsi="Cambria Math"/>
+          </w:rPr>
+          <m:t xml:space="preserve">≠0. </m:t>
+        </m:r>
+      </m:oMath>
+      <w:r>
+        <w:rPr>
+          <w:rFonts w:eastAsiaTheme="minorEastAsia"/>
+        </w:rPr>
+        <w:t>Proces iteracyjny kończy się, gdy</w:t>
+      </w:r>
+    </w:p>
+    <w:p>
+      <w:pPr>
+        <w:tabs>
+          <w:tab w:val="left" w:pos="851"/>
+        </w:tabs>
+        <w:ind w:left="851"/>
+        <w:rPr>
+          <w:rFonts w:eastAsiaTheme="minorEastAsia"/>
+        </w:rPr>
+      </w:pPr>
+      <m:oMathPara>
+        <m:oMath>
+          <m:f>
+            <m:fPr>
+              <m:ctrlPr>
+                <w:rPr>
+                  <w:rFonts w:ascii="Cambria Math" w:eastAsiaTheme="minorEastAsia" w:hAnsi="Cambria Math"/>
+                  <w:b/>
+                  <w:i/>
+                </w:rPr>
+              </m:ctrlPr>
+            </m:fPr>
+            <m:num>
+              <m:d>
+                <m:dPr>
+                  <m:begChr m:val="‖"/>
+                  <m:endChr m:val="‖"/>
+                  <m:ctrlPr>
+                    <w:rPr>
+                      <w:rFonts w:ascii="Cambria Math" w:eastAsiaTheme="minorEastAsia" w:hAnsi="Cambria Math"/>
+                      <w:b/>
+                      <w:i/>
+                    </w:rPr>
+                  </m:ctrlPr>
+                </m:dPr>
+                <m:e>
+                  <m:sSup>
+                    <m:sSupPr>
+                      <m:ctrlPr>
+                        <w:rPr>
+                          <w:rFonts w:ascii="Cambria Math" w:eastAsiaTheme="minorEastAsia" w:hAnsi="Cambria Math"/>
+                          <w:b/>
+                          <w:i/>
+                        </w:rPr>
+                      </m:ctrlPr>
+                    </m:sSupPr>
+                    <m:e>
+                      <m:r>
+                        <m:rPr>
+                          <m:sty m:val="bi"/>
+                        </m:rPr>
+                        <w:rPr>
+                          <w:rFonts w:ascii="Cambria Math" w:eastAsiaTheme="minorEastAsia" w:hAnsi="Cambria Math"/>
+                        </w:rPr>
+                        <m:t>x</m:t>
+                      </m:r>
+                    </m:e>
+                    <m:sup>
+                      <m:r>
+                        <m:rPr>
+                          <m:sty m:val="bi"/>
+                        </m:rPr>
+                        <w:rPr>
+                          <w:rFonts w:ascii="Cambria Math" w:eastAsiaTheme="minorEastAsia" w:hAnsi="Cambria Math"/>
+                        </w:rPr>
+                        <m:t>k+1</m:t>
+                      </m:r>
+                    </m:sup>
+                  </m:sSup>
+                  <m:r>
+                    <m:rPr>
+                      <m:sty m:val="bi"/>
+                    </m:rPr>
+                    <w:rPr>
+                      <w:rFonts w:ascii="Cambria Math" w:eastAsiaTheme="minorEastAsia" w:hAnsi="Cambria Math"/>
+                    </w:rPr>
+                    <m:t xml:space="preserve">- </m:t>
+                  </m:r>
+                  <m:sSup>
+                    <m:sSupPr>
+                      <m:ctrlPr>
+                        <w:rPr>
+                          <w:rFonts w:ascii="Cambria Math" w:eastAsiaTheme="minorEastAsia" w:hAnsi="Cambria Math"/>
+                          <w:b/>
+                          <w:i/>
+                        </w:rPr>
+                      </m:ctrlPr>
+                    </m:sSupPr>
+                    <m:e>
+                      <m:r>
+                        <m:rPr>
+                          <m:sty m:val="bi"/>
+                        </m:rPr>
+                        <w:rPr>
+                          <w:rFonts w:ascii="Cambria Math" w:eastAsiaTheme="minorEastAsia" w:hAnsi="Cambria Math"/>
+                        </w:rPr>
+                        <m:t>x</m:t>
+                      </m:r>
+                    </m:e>
+                    <m:sup>
+                      <m:r>
+                        <m:rPr>
+                          <m:sty m:val="bi"/>
+                        </m:rPr>
+                        <w:rPr>
+                          <w:rFonts w:ascii="Cambria Math" w:eastAsiaTheme="minorEastAsia" w:hAnsi="Cambria Math"/>
+                        </w:rPr>
+                        <m:t>k</m:t>
+                      </m:r>
+                    </m:sup>
+                  </m:sSup>
+                </m:e>
+              </m:d>
+            </m:num>
+            <m:den>
+              <m:func>
+                <m:funcPr>
+                  <m:ctrlPr>
+                    <w:rPr>
+                      <w:rFonts w:ascii="Cambria Math" w:eastAsiaTheme="minorEastAsia" w:hAnsi="Cambria Math"/>
+                      <w:b/>
+                    </w:rPr>
+                  </m:ctrlPr>
+                </m:funcPr>
+                <m:fName>
+                  <m:r>
+                    <m:rPr>
+                      <m:sty m:val="b"/>
+                    </m:rPr>
+                    <w:rPr>
+                      <w:rFonts w:ascii="Cambria Math" w:eastAsiaTheme="minorEastAsia" w:hAnsi="Cambria Math"/>
+                    </w:rPr>
+                    <m:t>max</m:t>
+                  </m:r>
+                </m:fName>
+                <m:e>
+                  <m:d>
+                    <m:dPr>
+                      <m:ctrlPr>
+                        <w:rPr>
+                          <w:rFonts w:ascii="Cambria Math" w:eastAsiaTheme="minorEastAsia" w:hAnsi="Cambria Math"/>
+                          <w:b/>
+                          <w:i/>
+                        </w:rPr>
+                      </m:ctrlPr>
+                    </m:dPr>
+                    <m:e>
+                      <m:d>
+                        <m:dPr>
+                          <m:begChr m:val="‖"/>
+                          <m:endChr m:val="‖"/>
+                          <m:ctrlPr>
+                            <w:rPr>
+                              <w:rFonts w:ascii="Cambria Math" w:eastAsiaTheme="minorEastAsia" w:hAnsi="Cambria Math"/>
+                              <w:b/>
+                              <w:i/>
+                            </w:rPr>
+                          </m:ctrlPr>
+                        </m:dPr>
+                        <m:e>
+                          <m:sSup>
+                            <m:sSupPr>
+                              <m:ctrlPr>
+                                <w:rPr>
+                                  <w:rFonts w:ascii="Cambria Math" w:eastAsiaTheme="minorEastAsia" w:hAnsi="Cambria Math"/>
+                                  <w:b/>
+                                  <w:i/>
+                                </w:rPr>
+                              </m:ctrlPr>
+                            </m:sSupPr>
+                            <m:e>
+                              <m:r>
+                                <m:rPr>
+                                  <m:sty m:val="bi"/>
+                                </m:rPr>
+                                <w:rPr>
+                                  <w:rFonts w:ascii="Cambria Math" w:eastAsiaTheme="minorEastAsia" w:hAnsi="Cambria Math"/>
+                                </w:rPr>
+                                <m:t>x</m:t>
+                              </m:r>
+                            </m:e>
+                            <m:sup>
+                              <m:r>
+                                <m:rPr>
+                                  <m:sty m:val="bi"/>
+                                </m:rPr>
+                                <w:rPr>
+                                  <w:rFonts w:ascii="Cambria Math" w:eastAsiaTheme="minorEastAsia" w:hAnsi="Cambria Math"/>
+                                </w:rPr>
+                                <m:t>k+1</m:t>
+                              </m:r>
+                            </m:sup>
+                          </m:sSup>
+                        </m:e>
+                      </m:d>
+                      <m:r>
+                        <m:rPr>
+                          <m:sty m:val="bi"/>
+                        </m:rPr>
+                        <w:rPr>
+                          <w:rFonts w:ascii="Cambria Math" w:eastAsiaTheme="minorEastAsia" w:hAnsi="Cambria Math"/>
+                        </w:rPr>
+                        <m:t xml:space="preserve">, </m:t>
+                      </m:r>
+                      <m:d>
+                        <m:dPr>
+                          <m:begChr m:val="‖"/>
+                          <m:endChr m:val="‖"/>
+                          <m:ctrlPr>
+                            <w:rPr>
+                              <w:rFonts w:ascii="Cambria Math" w:eastAsiaTheme="minorEastAsia" w:hAnsi="Cambria Math"/>
+                              <w:b/>
+                              <w:i/>
+                            </w:rPr>
+                          </m:ctrlPr>
+                        </m:dPr>
+                        <m:e>
+                          <m:sSup>
+                            <m:sSupPr>
+                              <m:ctrlPr>
+                                <w:rPr>
+                                  <w:rFonts w:ascii="Cambria Math" w:eastAsiaTheme="minorEastAsia" w:hAnsi="Cambria Math"/>
+                                  <w:b/>
+                                  <w:i/>
+                                </w:rPr>
+                              </m:ctrlPr>
+                            </m:sSupPr>
+                            <m:e>
+                              <m:r>
+                                <m:rPr>
+                                  <m:sty m:val="bi"/>
+                                </m:rPr>
+                                <w:rPr>
+                                  <w:rFonts w:ascii="Cambria Math" w:eastAsiaTheme="minorEastAsia" w:hAnsi="Cambria Math"/>
+                                </w:rPr>
+                                <m:t>x</m:t>
+                              </m:r>
+                            </m:e>
+                            <m:sup>
+                              <m:r>
+                                <m:rPr>
+                                  <m:sty m:val="bi"/>
+                                </m:rPr>
+                                <w:rPr>
+                                  <w:rFonts w:ascii="Cambria Math" w:eastAsiaTheme="minorEastAsia" w:hAnsi="Cambria Math"/>
+                                </w:rPr>
+                                <m:t>k</m:t>
+                              </m:r>
+                            </m:sup>
+                          </m:sSup>
+                        </m:e>
+                      </m:d>
+                    </m:e>
+                  </m:d>
+                  <m:ctrlPr>
+                    <w:rPr>
+                      <w:rFonts w:ascii="Cambria Math" w:eastAsiaTheme="minorEastAsia" w:hAnsi="Cambria Math"/>
+                      <w:b/>
+                      <w:i/>
+                    </w:rPr>
+                  </m:ctrlPr>
+                </m:e>
+              </m:func>
+            </m:den>
+          </m:f>
+          <m:r>
+            <m:rPr>
+              <m:sty m:val="bi"/>
+            </m:rPr>
+            <w:rPr>
+              <w:rFonts w:ascii="Cambria Math" w:eastAsiaTheme="minorEastAsia" w:hAnsi="Cambria Math"/>
+            </w:rPr>
+            <m:t>≤ ε</m:t>
+          </m:r>
+          <m:r>
+            <w:rPr>
+              <w:rFonts w:ascii="Cambria Math" w:eastAsiaTheme="minorEastAsia" w:hAnsi="Cambria Math"/>
+            </w:rPr>
+            <m:t xml:space="preserve">, </m:t>
+          </m:r>
+          <m:sSup>
+            <m:sSupPr>
+              <m:ctrlPr>
+                <w:rPr>
+                  <w:rFonts w:ascii="Cambria Math" w:eastAsiaTheme="minorEastAsia" w:hAnsi="Cambria Math"/>
+                  <w:i/>
+                </w:rPr>
+              </m:ctrlPr>
+            </m:sSupPr>
+            <m:e>
+              <m:r>
+                <w:rPr>
+                  <w:rFonts w:ascii="Cambria Math" w:eastAsiaTheme="minorEastAsia" w:hAnsi="Cambria Math"/>
+                </w:rPr>
+                <m:t>x</m:t>
+              </m:r>
+            </m:e>
+            <m:sup>
+              <m:r>
+                <w:rPr>
+                  <w:rFonts w:ascii="Cambria Math" w:eastAsiaTheme="minorEastAsia" w:hAnsi="Cambria Math"/>
+                </w:rPr>
+                <m:t>k+1</m:t>
+              </m:r>
+            </m:sup>
+          </m:sSup>
+          <m:r>
+            <w:rPr>
+              <w:rFonts w:ascii="Cambria Math" w:eastAsiaTheme="minorEastAsia" w:hAnsi="Cambria Math"/>
+            </w:rPr>
+            <m:t xml:space="preserve"> ≠0 lub </m:t>
+          </m:r>
+          <m:sSup>
+            <m:sSupPr>
+              <m:ctrlPr>
+                <w:rPr>
+                  <w:rFonts w:ascii="Cambria Math" w:eastAsiaTheme="minorEastAsia" w:hAnsi="Cambria Math"/>
+                  <w:i/>
+                </w:rPr>
+              </m:ctrlPr>
+            </m:sSupPr>
+            <m:e>
+              <m:r>
+                <w:rPr>
+                  <w:rFonts w:ascii="Cambria Math" w:eastAsiaTheme="minorEastAsia" w:hAnsi="Cambria Math"/>
+                </w:rPr>
+                <m:t>x</m:t>
+              </m:r>
+            </m:e>
+            <m:sup>
+              <m:r>
+                <w:rPr>
+                  <w:rFonts w:ascii="Cambria Math" w:eastAsiaTheme="minorEastAsia" w:hAnsi="Cambria Math"/>
+                </w:rPr>
+                <m:t>k</m:t>
+              </m:r>
+            </m:sup>
+          </m:sSup>
+          <m:r>
+            <w:rPr>
+              <w:rFonts w:ascii="Cambria Math" w:eastAsiaTheme="minorEastAsia" w:hAnsi="Cambria Math"/>
+            </w:rPr>
+            <m:t>≠0,</m:t>
+          </m:r>
+        </m:oMath>
+      </m:oMathPara>
+    </w:p>
+    <w:p>
+      <w:pPr>
+        <w:tabs>
+          <w:tab w:val="left" w:pos="851"/>
+        </w:tabs>
+        <w:spacing w:after="0"/>
+        <w:ind w:left="851"/>
+        <w:rPr>
+          <w:rFonts w:eastAsiaTheme="minorEastAsia"/>
+        </w:rPr>
+      </w:pPr>
+      <w:r>
+        <w:rPr>
+          <w:rFonts w:eastAsiaTheme="minorEastAsia"/>
+        </w:rPr>
+        <w:t>gdzie</w:t>
+      </w:r>
+    </w:p>
+    <w:p>
+      <w:pPr>
+        <w:tabs>
+          <w:tab w:val="left" w:pos="851"/>
+        </w:tabs>
+        <w:ind w:left="851"/>
+        <w:rPr>
+          <w:rFonts w:eastAsiaTheme="minorEastAsia"/>
+        </w:rPr>
+      </w:pPr>
+      <m:oMathPara>
+        <m:oMath>
+          <m:d>
+            <m:dPr>
+              <m:begChr m:val="‖"/>
+              <m:endChr m:val="‖"/>
+              <m:ctrlPr>
+                <w:rPr>
+                  <w:rFonts w:ascii="Cambria Math" w:eastAsiaTheme="minorEastAsia" w:hAnsi="Cambria Math"/>
+                  <w:b/>
+                  <w:i/>
+                </w:rPr>
+              </m:ctrlPr>
+            </m:dPr>
+            <m:e>
+              <m:r>
+                <m:rPr>
+                  <m:sty m:val="bi"/>
+                </m:rPr>
+                <w:rPr>
+                  <w:rFonts w:ascii="Cambria Math" w:eastAsiaTheme="minorEastAsia" w:hAnsi="Cambria Math"/>
+                </w:rPr>
+                <m:t>x</m:t>
+              </m:r>
+            </m:e>
+          </m:d>
+          <m:r>
+            <m:rPr>
+              <m:sty m:val="bi"/>
+            </m:rPr>
+            <w:rPr>
+              <w:rFonts w:ascii="Cambria Math" w:eastAsiaTheme="minorEastAsia" w:hAnsi="Cambria Math"/>
+            </w:rPr>
+            <m:t>=</m:t>
+          </m:r>
+          <m:sSub>
+            <m:sSubPr>
+              <m:ctrlPr>
+                <w:rPr>
+                  <w:rFonts w:ascii="Cambria Math" w:eastAsiaTheme="minorEastAsia" w:hAnsi="Cambria Math"/>
+                  <w:b/>
+                  <w:i/>
+                </w:rPr>
+              </m:ctrlPr>
+            </m:sSubPr>
+            <m:e>
+              <m:r>
+                <m:rPr>
+                  <m:sty m:val="bi"/>
+                </m:rPr>
+                <w:rPr>
+                  <w:rFonts w:ascii="Cambria Math" w:eastAsiaTheme="minorEastAsia" w:hAnsi="Cambria Math"/>
+                </w:rPr>
+                <m:t>max</m:t>
+              </m:r>
+            </m:e>
+            <m:sub>
+              <m:r>
+                <m:rPr>
+                  <m:sty m:val="bi"/>
+                </m:rPr>
+                <w:rPr>
+                  <w:rFonts w:ascii="Cambria Math" w:eastAsiaTheme="minorEastAsia" w:hAnsi="Cambria Math"/>
+                </w:rPr>
+                <m:t>1≤i≤n</m:t>
+              </m:r>
+            </m:sub>
+          </m:sSub>
+          <m:d>
+            <m:dPr>
+              <m:begChr m:val="|"/>
+              <m:endChr m:val="|"/>
+              <m:ctrlPr>
+                <w:rPr>
+                  <w:rFonts w:ascii="Cambria Math" w:eastAsiaTheme="minorEastAsia" w:hAnsi="Cambria Math"/>
+                  <w:b/>
+                  <w:i/>
+                </w:rPr>
+              </m:ctrlPr>
+            </m:dPr>
+            <m:e>
+              <m:sSub>
+                <m:sSubPr>
+                  <m:ctrlPr>
+                    <w:rPr>
+                      <w:rFonts w:ascii="Cambria Math" w:eastAsiaTheme="minorEastAsia" w:hAnsi="Cambria Math"/>
+                      <w:b/>
+                      <w:i/>
+                    </w:rPr>
+                  </m:ctrlPr>
+                </m:sSubPr>
+                <m:e>
+                  <m:r>
+                    <m:rPr>
+                      <m:sty m:val="bi"/>
+                    </m:rPr>
+                    <w:rPr>
+                      <w:rFonts w:ascii="Cambria Math" w:eastAsiaTheme="minorEastAsia" w:hAnsi="Cambria Math"/>
+                    </w:rPr>
+                    <m:t>x</m:t>
+                  </m:r>
+                </m:e>
+                <m:sub>
+                  <m:r>
+                    <m:rPr>
+                      <m:sty m:val="bi"/>
+                    </m:rPr>
+                    <w:rPr>
+                      <w:rFonts w:ascii="Cambria Math" w:eastAsiaTheme="minorEastAsia" w:hAnsi="Cambria Math"/>
+                    </w:rPr>
+                    <m:t>i</m:t>
+                  </m:r>
+                </m:sub>
+              </m:sSub>
+            </m:e>
+          </m:d>
+          <m:r>
+            <w:rPr>
+              <w:rFonts w:ascii="Cambria Math" w:eastAsiaTheme="minorEastAsia" w:hAnsi="Cambria Math"/>
+            </w:rPr>
+            <m:t>,</m:t>
+          </m:r>
+        </m:oMath>
+      </m:oMathPara>
+    </w:p>
+    <w:p>
+      <w:pPr>
+        <w:tabs>
+          <w:tab w:val="left" w:pos="851"/>
+        </w:tabs>
+        <w:ind w:left="851"/>
+        <w:rPr>
+          <w:rFonts w:eastAsiaTheme="minorEastAsia"/>
+        </w:rPr>
+      </w:pPr>
+      <w:r>
+        <w:rPr>
+          <w:rFonts w:eastAsiaTheme="minorEastAsia"/>
+        </w:rPr>
+        <w:t xml:space="preserve">a </w:t>
+      </w:r>
+      <m:oMath>
+        <m:r>
+          <w:rPr>
+            <w:rFonts w:ascii="Cambria Math" w:eastAsiaTheme="minorEastAsia" w:hAnsi="Cambria Math"/>
+          </w:rPr>
+          <m:t xml:space="preserve">ε </m:t>
+        </m:r>
+      </m:oMath>
+      <w:r>
+        <w:rPr>
+          <w:rFonts w:eastAsiaTheme="minorEastAsia"/>
+        </w:rPr>
+        <w:t xml:space="preserve">oznacza zadaną dokładność, lub gdy </w:t>
+      </w:r>
+      <m:oMath>
+        <m:sSup>
+          <m:sSupPr>
+            <m:ctrlPr>
+              <w:rPr>
+                <w:rFonts w:ascii="Cambria Math" w:eastAsiaTheme="minorEastAsia" w:hAnsi="Cambria Math"/>
+                <w:i/>
+              </w:rPr>
+            </m:ctrlPr>
+          </m:sSupPr>
+          <m:e>
+            <m:r>
+              <w:rPr>
+                <w:rFonts w:ascii="Cambria Math" w:eastAsiaTheme="minorEastAsia" w:hAnsi="Cambria Math"/>
+              </w:rPr>
+              <m:t>x</m:t>
+            </m:r>
+          </m:e>
+          <m:sup>
+            <m:r>
+              <w:rPr>
+                <w:rFonts w:ascii="Cambria Math" w:eastAsiaTheme="minorEastAsia" w:hAnsi="Cambria Math"/>
+              </w:rPr>
+              <m:t>k+1</m:t>
+            </m:r>
+          </m:sup>
+        </m:sSup>
+        <m:r>
+          <w:rPr>
+            <w:rFonts w:ascii="Cambria Math" w:eastAsiaTheme="minorEastAsia" w:hAnsi="Cambria Math"/>
+          </w:rPr>
+          <m:t>=</m:t>
+        </m:r>
+        <m:sSup>
+          <m:sSupPr>
+            <m:ctrlPr>
+              <w:rPr>
+                <w:rFonts w:ascii="Cambria Math" w:eastAsiaTheme="minorEastAsia" w:hAnsi="Cambria Math"/>
+                <w:i/>
+              </w:rPr>
+            </m:ctrlPr>
+          </m:sSupPr>
+          <m:e>
+            <m:r>
+              <w:rPr>
+                <w:rFonts w:ascii="Cambria Math" w:eastAsiaTheme="minorEastAsia" w:hAnsi="Cambria Math"/>
+              </w:rPr>
+              <m:t>x</m:t>
+            </m:r>
+          </m:e>
+          <m:sup>
+            <m:r>
+              <w:rPr>
+                <w:rFonts w:ascii="Cambria Math" w:eastAsiaTheme="minorEastAsia" w:hAnsi="Cambria Math"/>
+              </w:rPr>
+              <m:t>k</m:t>
+            </m:r>
+          </m:sup>
+        </m:sSup>
+        <m:r>
+          <w:rPr>
+            <w:rFonts w:ascii="Cambria Math" w:eastAsiaTheme="minorEastAsia" w:hAnsi="Cambria Math"/>
+          </w:rPr>
+          <m:t xml:space="preserve">=0 </m:t>
+        </m:r>
+      </m:oMath>
+      <w:r>
+        <w:rPr>
+          <w:rFonts w:eastAsiaTheme="minorEastAsia"/>
+        </w:rPr>
+        <w:t xml:space="preserve">lub też, gdy liczba iteracji w procesie </w:t>
+      </w:r>
+      <m:oMath>
+        <m:r>
+          <w:rPr>
+            <w:rFonts w:ascii="Cambria Math" w:eastAsiaTheme="minorEastAsia" w:hAnsi="Cambria Math"/>
+          </w:rPr>
+          <m:t>(3)</m:t>
+        </m:r>
+      </m:oMath>
+      <w:r>
+        <w:rPr>
+          <w:rFonts w:eastAsiaTheme="minorEastAsia"/>
+        </w:rPr>
+        <w:t xml:space="preserve"> jest większa od przyjętej wartości maksymalnej.</w:t>
+      </w:r>
+    </w:p>
     <w:p>
       <w:pPr>
         <w:pStyle w:val="Nagwek1"/>
@@ -145,6 +2025,7 @@
         </w:numPr>
       </w:pPr>
       <w:r>
+        <w:lastRenderedPageBreak/>
         <w:t>Wywołanie procedury</w:t>
       </w:r>
     </w:p>
@@ -161,13 +2042,7 @@
             <w:rPr>
               <w:rFonts w:ascii="Cambria Math" w:hAnsi="Cambria Math"/>
             </w:rPr>
-            <m:t>JacobiInterval(n, ai, bi, mit, eps, xi, it, st</m:t>
-          </m:r>
-          <m:r>
-            <w:rPr>
-              <w:rFonts w:ascii="Cambria Math" w:hAnsi="Cambria Math"/>
-            </w:rPr>
-            <m:t>)</m:t>
+            <m:t>JacobiInterval(n, ai, bi, mit, eps, xi, it, st)</m:t>
           </m:r>
         </m:oMath>
       </m:oMathPara>
@@ -863,7 +2738,21 @@
         <w:rPr>
           <w:rFonts w:eastAsiaTheme="minorEastAsia"/>
         </w:rPr>
-        <w:t xml:space="preserve"> jest osobliwa,</w:t>
+        <w:t xml:space="preserve"> jest os</w:t>
+      </w:r>
+      <w:proofErr w:type="spellStart"/>
+      <w:r>
+        <w:rPr>
+          <w:rFonts w:eastAsiaTheme="minorEastAsia"/>
+        </w:rPr>
+        <w:t>obliwa</w:t>
+      </w:r>
+      <w:proofErr w:type="spellEnd"/>
+      <w:r>
+        <w:rPr>
+          <w:rFonts w:eastAsiaTheme="minorEastAsia"/>
+        </w:rPr>
+        <w:t>,</w:t>
       </w:r>
     </w:p>
     <w:p>
@@ -878,7 +2767,6 @@
         <w:rPr>
           <w:rFonts w:eastAsiaTheme="minorEastAsia"/>
         </w:rPr>
-        <w:lastRenderedPageBreak/>
         <w:t xml:space="preserve">3, jeżeli wymagana dokładność rozwiązania nie jest osiągnięta po </w:t>
       </w:r>
       <m:oMath>
@@ -1093,13 +2981,7 @@
             <w:rPr>
               <w:rFonts w:ascii="Cambria Math" w:eastAsiaTheme="minorEastAsia" w:hAnsi="Cambria Math"/>
             </w:rPr>
-            <m:t>it, mit, n, s</m:t>
-          </m:r>
-          <m:r>
-            <w:rPr>
-              <w:rFonts w:ascii="Cambria Math" w:eastAsiaTheme="minorEastAsia" w:hAnsi="Cambria Math"/>
-            </w:rPr>
-            <m:t>t</m:t>
+            <m:t>it, mit, n, st</m:t>
           </m:r>
         </m:oMath>
       </m:oMathPara>
@@ -1130,13 +3012,7 @@
             <w:rPr>
               <w:rFonts w:ascii="Cambria Math" w:hAnsi="Cambria Math"/>
             </w:rPr>
-            <m:t>:ep</m:t>
-          </m:r>
-          <m:r>
-            <w:rPr>
-              <w:rFonts w:ascii="Cambria Math" w:hAnsi="Cambria Math"/>
-            </w:rPr>
-            <m:t>s</m:t>
+            <m:t>:eps</m:t>
           </m:r>
         </m:oMath>
       </m:oMathPara>
@@ -1167,13 +3043,7 @@
             <w:rPr>
               <w:rFonts w:ascii="Cambria Math" w:hAnsi="Cambria Math"/>
             </w:rPr>
-            <m:t>a</m:t>
-          </m:r>
-          <m:r>
-            <w:rPr>
-              <w:rFonts w:ascii="Cambria Math" w:hAnsi="Cambria Math"/>
-            </w:rPr>
-            <m:t>i</m:t>
+            <m:t>ai</m:t>
           </m:r>
         </m:oMath>
       </m:oMathPara>
@@ -1201,13 +3071,7 @@
             <w:rPr>
               <w:rFonts w:ascii="Cambria Math" w:hAnsi="Cambria Math"/>
             </w:rPr>
-            <m:t>bi, x</m:t>
-          </m:r>
-          <m:r>
-            <w:rPr>
-              <w:rFonts w:ascii="Cambria Math" w:hAnsi="Cambria Math"/>
-            </w:rPr>
-            <m:t>i</m:t>
+            <m:t>bi, xi</m:t>
           </m:r>
         </m:oMath>
       </m:oMathPara>
@@ -1221,6 +3085,7 @@
         </w:numPr>
       </w:pPr>
       <w:r>
+        <w:lastRenderedPageBreak/>
         <w:t>Identyfikatory nielokalne</w:t>
       </w:r>
     </w:p>
@@ -1296,13 +3161,7 @@
             <w:rPr>
               <w:rFonts w:ascii="Cambria Math" w:hAnsi="Cambria Math"/>
             </w:rPr>
-            <m:t>interval=recor</m:t>
-          </m:r>
-          <m:r>
-            <w:rPr>
-              <w:rFonts w:ascii="Cambria Math" w:hAnsi="Cambria Math"/>
-            </w:rPr>
-            <m:t>d</m:t>
+            <m:t>interval=record</m:t>
           </m:r>
         </m:oMath>
       </m:oMathPara>
@@ -1336,13 +3195,7 @@
             <w:rPr>
               <w:rFonts w:ascii="Cambria Math" w:eastAsiaTheme="minorEastAsia" w:hAnsi="Cambria Math"/>
             </w:rPr>
-            <m:t>a, b :Extended</m:t>
-          </m:r>
-          <m:r>
-            <w:rPr>
-              <w:rFonts w:ascii="Cambria Math" w:eastAsiaTheme="minorEastAsia" w:hAnsi="Cambria Math"/>
-            </w:rPr>
-            <m:t>;</m:t>
+            <m:t>a, b :Extended;</m:t>
           </m:r>
         </m:oMath>
       </m:oMathPara>
@@ -1371,13 +3224,7 @@
           <w:rPr>
             <w:rFonts w:ascii="Cambria Math" w:eastAsiaTheme="minorEastAsia" w:hAnsi="Cambria Math"/>
           </w:rPr>
-          <m:t>IntervalArithmetic32and64</m:t>
-        </m:r>
-        <m:r>
-          <w:rPr>
-            <w:rFonts w:ascii="Cambria Math" w:eastAsiaTheme="minorEastAsia" w:hAnsi="Cambria Math"/>
-          </w:rPr>
-          <m:t>.pas</m:t>
+          <m:t>IntervalArithmetic32and64.pas</m:t>
         </m:r>
       </m:oMath>
     </w:p>
@@ -1775,16 +3622,7 @@
           <w:rPr>
             <w:rFonts w:ascii="Cambria Math" w:eastAsiaTheme="minorEastAsia" w:hAnsi="Cambria Math"/>
           </w:rPr>
-          <m:t>inter</m:t>
-        </m:r>
-        <m:r>
-          <m:rPr>
-            <m:sty m:val="bi"/>
-          </m:rPr>
-          <w:rPr>
-            <w:rFonts w:ascii="Cambria Math" w:eastAsiaTheme="minorEastAsia" w:hAnsi="Cambria Math"/>
-          </w:rPr>
-          <m:t>val</m:t>
+          <m:t>interval</m:t>
         </m:r>
       </m:oMath>
       <w:r>

</xml_diff>